<commit_message>
fix: remove fabricated data, clear language, add migration section
</commit_message>
<xml_diff>
--- a/technical-reference-guide.docx
+++ b/technical-reference-guide.docx
@@ -3660,7 +3660,7 @@
           <w:sz w:val="22"/>
           <w:szCs w:val="22"/>
         </w:rPr>
-        <w:t xml:space="preserve">Phase 1 - Insight-Led Outreach: Proactive AI maturity assessments using NTT DATA's benchmark data (2,567 executives across 35 countries). Share findings to position as thought leader.</w:t>
+        <w:t xml:space="preserve">Phase 1 - Insight-Led Outreach: Proactive AI maturity assessments leveraging NTT DATA's global research and benchmark data. Share findings to position as thought leader.</w:t>
       </w:r>
     </w:p>
     <w:p>
@@ -3916,7 +3916,7 @@
           <w:sz w:val="22"/>
           <w:szCs w:val="22"/>
         </w:rPr>
-        <w:t xml:space="preserve">Scale: 10,000+ D&amp;A professionals across 35+ countries. $3B+ annual R&amp;D. We serve 75% of the Fortune Global 100.</w:t>
+        <w:t xml:space="preserve">Scale: Part of a $30B+ organization with ~200,000 employees across 70+ countries. $3B+ annual R&amp;D (NTT Group). We serve 75% of the Fortune Global 100.</w:t>
       </w:r>
     </w:p>
     <w:p>
@@ -3950,7 +3950,7 @@
           <w:sz w:val="22"/>
           <w:szCs w:val="22"/>
         </w:rPr>
-        <w:t xml:space="preserve">NTT DATA 2026 Global AI Report: Our benchmark research across 2,567 executives shows we understand the market, not just the technology. AI Leaders with clear strategies achieve 2.5x higher revenue growth.</w:t>
+        <w:t xml:space="preserve">NTT DATA Global AI Report: Our benchmark research shows we understand the market, not just the technology. Organizations with clear AI strategies achieve significantly higher revenue growth.</w:t>
       </w:r>
     </w:p>
     <w:p>

</xml_diff>